<commit_message>
Remove 'sfdep' from package dependency
</commit_message>
<xml_diff>
--- a/docs/posts/socioeconomic-demo/index.docx
+++ b/docs/posts/socioeconomic-demo/index.docx
@@ -428,21 +428,6 @@
           <w:rStyle w:val="CommentTok"/>
         </w:rPr>
         <w:t xml:space="preserve"># Simple Features for R</w:t>
-      </w:r>
-      <w:r>
-        <w:br/>
-      </w:r>
-      <w:r>
-        <w:rPr>
-          <w:rStyle w:val="NormalTok"/>
-        </w:rPr>
-        <w:t xml:space="preserve">  sfdep, </w:t>
-      </w:r>
-      <w:r>
-        <w:rPr>
-          <w:rStyle w:val="CommentTok"/>
-        </w:rPr>
-        <w:t xml:space="preserve"># Spatial Dependence for Simple Features</w:t>
       </w:r>
       <w:r>
         <w:br/>

</xml_diff>

<commit_message>
Changed interactive basemap to CartoDB Voyager
</commit_message>
<xml_diff>
--- a/docs/posts/socioeconomic-demo/index.docx
+++ b/docs/posts/socioeconomic-demo/index.docx
@@ -3867,7 +3867,7 @@
         <w:rPr>
           <w:rStyle w:val="StringTok"/>
         </w:rPr>
-        <w:t xml:space="preserve">"CartoDB.Positron"</w:t>
+        <w:t xml:space="preserve">"CartoDB.Voyager"</w:t>
       </w:r>
       <w:r>
         <w:rPr>
@@ -4021,7 +4021,7 @@
         <w:rPr>
           <w:rStyle w:val="StringTok"/>
         </w:rPr>
-        <w:t xml:space="preserve">"CartoDB positron"</w:t>
+        <w:t xml:space="preserve">"CartoDB.Voyager"</w:t>
       </w:r>
       <w:r>
         <w:rPr>

</xml_diff>

<commit_message>
test fa icons for tabset panel
</commit_message>
<xml_diff>
--- a/docs/posts/socioeconomic-demo/index.docx
+++ b/docs/posts/socioeconomic-demo/index.docx
@@ -212,6 +212,9 @@
         <w:pStyle w:val="Heading4"/>
       </w:pPr>
       <w:r>
+        <w:t xml:space="preserve"> </w:t>
+      </w:r>
+      <w:r>
         <w:t xml:space="preserve">R</w:t>
       </w:r>
     </w:p>
@@ -530,6 +533,9 @@
       <w:pPr>
         <w:pStyle w:val="Heading4"/>
       </w:pPr>
+      <w:r>
+        <w:t xml:space="preserve"> </w:t>
+      </w:r>
       <w:r>
         <w:t xml:space="preserve">Python</w:t>
       </w:r>

</xml_diff>

<commit_message>
implement fa icons for tabset names
</commit_message>
<xml_diff>
--- a/docs/posts/socioeconomic-demo/index.docx
+++ b/docs/posts/socioeconomic-demo/index.docx
@@ -970,6 +970,9 @@
         <w:pStyle w:val="Heading4"/>
       </w:pPr>
       <w:r>
+        <w:t xml:space="preserve"> </w:t>
+      </w:r>
+      <w:r>
         <w:t xml:space="preserve">R</w:t>
       </w:r>
     </w:p>
@@ -1072,6 +1075,9 @@
       <w:pPr>
         <w:pStyle w:val="Heading4"/>
       </w:pPr>
+      <w:r>
+        <w:t xml:space="preserve"> </w:t>
+      </w:r>
       <w:r>
         <w:t xml:space="preserve">Python</w:t>
       </w:r>
@@ -1172,6 +1178,9 @@
         <w:pStyle w:val="Heading4"/>
       </w:pPr>
       <w:r>
+        <w:t xml:space="preserve"> </w:t>
+      </w:r>
+      <w:r>
         <w:t xml:space="preserve">R</w:t>
       </w:r>
     </w:p>
@@ -1253,6 +1262,9 @@
       <w:pPr>
         <w:pStyle w:val="Heading4"/>
       </w:pPr>
+      <w:r>
+        <w:t xml:space="preserve"> </w:t>
+      </w:r>
       <w:r>
         <w:t xml:space="preserve">Python</w:t>
       </w:r>
@@ -1345,6 +1357,9 @@
         <w:pStyle w:val="Heading4"/>
       </w:pPr>
       <w:r>
+        <w:t xml:space="preserve"> </w:t>
+      </w:r>
+      <w:r>
         <w:t xml:space="preserve">R</w:t>
       </w:r>
     </w:p>
@@ -1390,6 +1405,9 @@
       <w:pPr>
         <w:pStyle w:val="Heading4"/>
       </w:pPr>
+      <w:r>
+        <w:t xml:space="preserve"> </w:t>
+      </w:r>
       <w:r>
         <w:t xml:space="preserve">Python</w:t>
       </w:r>
@@ -1473,6 +1491,9 @@
         <w:pStyle w:val="Heading4"/>
       </w:pPr>
       <w:r>
+        <w:t xml:space="preserve"> </w:t>
+      </w:r>
+      <w:r>
         <w:t xml:space="preserve">R</w:t>
       </w:r>
     </w:p>
@@ -1681,6 +1702,9 @@
         <w:pStyle w:val="Heading4"/>
       </w:pPr>
       <w:r>
+        <w:t xml:space="preserve"> </w:t>
+      </w:r>
+      <w:r>
         <w:t xml:space="preserve">Python</w:t>
       </w:r>
     </w:p>
@@ -1885,6 +1909,9 @@
         <w:pStyle w:val="Heading4"/>
       </w:pPr>
       <w:r>
+        <w:t xml:space="preserve"> </w:t>
+      </w:r>
+      <w:r>
         <w:t xml:space="preserve">R</w:t>
       </w:r>
     </w:p>
@@ -2190,6 +2217,9 @@
       <w:pPr>
         <w:pStyle w:val="Heading4"/>
       </w:pPr>
+      <w:r>
+        <w:t xml:space="preserve"> </w:t>
+      </w:r>
       <w:r>
         <w:t xml:space="preserve">Python</w:t>
       </w:r>
@@ -2540,6 +2570,9 @@
         <w:pStyle w:val="Heading4"/>
       </w:pPr>
       <w:r>
+        <w:t xml:space="preserve"> </w:t>
+      </w:r>
+      <w:r>
         <w:t xml:space="preserve">R</w:t>
       </w:r>
     </w:p>
@@ -3167,6 +3200,9 @@
         <w:pStyle w:val="Heading4"/>
       </w:pPr>
       <w:r>
+        <w:t xml:space="preserve"> </w:t>
+      </w:r>
+      <w:r>
         <w:t xml:space="preserve">Python</w:t>
       </w:r>
     </w:p>
@@ -3769,6 +3805,9 @@
         <w:pStyle w:val="Heading4"/>
       </w:pPr>
       <w:r>
+        <w:t xml:space="preserve"> </w:t>
+      </w:r>
+      <w:r>
         <w:t xml:space="preserve">R</w:t>
       </w:r>
     </w:p>
@@ -3940,6 +3979,9 @@
       <w:pPr>
         <w:pStyle w:val="Heading4"/>
       </w:pPr>
+      <w:r>
+        <w:t xml:space="preserve"> </w:t>
+      </w:r>
       <w:r>
         <w:t xml:space="preserve">Python</w:t>
       </w:r>
@@ -4125,6 +4167,9 @@
         <w:pStyle w:val="Heading4"/>
       </w:pPr>
       <w:r>
+        <w:t xml:space="preserve"> </w:t>
+      </w:r>
+      <w:r>
         <w:t xml:space="preserve">R</w:t>
       </w:r>
     </w:p>
@@ -5279,6 +5324,9 @@
       <w:pPr>
         <w:pStyle w:val="Heading4"/>
       </w:pPr>
+      <w:r>
+        <w:t xml:space="preserve"> </w:t>
+      </w:r>
       <w:r>
         <w:t xml:space="preserve">Python</w:t>
       </w:r>
@@ -6891,6 +6939,9 @@
         <w:pStyle w:val="Heading4"/>
       </w:pPr>
       <w:r>
+        <w:t xml:space="preserve"> </w:t>
+      </w:r>
+      <w:r>
         <w:t xml:space="preserve">R</w:t>
       </w:r>
     </w:p>
@@ -8357,6 +8408,9 @@
       <w:pPr>
         <w:pStyle w:val="Heading4"/>
       </w:pPr>
+      <w:r>
+        <w:t xml:space="preserve"> </w:t>
+      </w:r>
       <w:r>
         <w:t xml:space="preserve">Python</w:t>
       </w:r>
@@ -10293,6 +10347,9 @@
         <w:pStyle w:val="Heading4"/>
       </w:pPr>
       <w:r>
+        <w:t xml:space="preserve"> </w:t>
+      </w:r>
+      <w:r>
         <w:t xml:space="preserve">R</w:t>
       </w:r>
     </w:p>
@@ -11663,6 +11720,9 @@
       <w:pPr>
         <w:pStyle w:val="Heading4"/>
       </w:pPr>
+      <w:r>
+        <w:t xml:space="preserve"> </w:t>
+      </w:r>
       <w:r>
         <w:t xml:space="preserve">Python</w:t>
       </w:r>
@@ -13298,6 +13358,9 @@
         <w:pStyle w:val="Heading4"/>
       </w:pPr>
       <w:r>
+        <w:t xml:space="preserve"> </w:t>
+      </w:r>
+      <w:r>
         <w:t xml:space="preserve">R</w:t>
       </w:r>
     </w:p>
@@ -14065,6 +14128,9 @@
       <w:pPr>
         <w:pStyle w:val="Heading4"/>
       </w:pPr>
+      <w:r>
+        <w:t xml:space="preserve"> </w:t>
+      </w:r>
       <w:r>
         <w:t xml:space="preserve">Python</w:t>
       </w:r>
@@ -15350,6 +15416,9 @@
         <w:pStyle w:val="Heading4"/>
       </w:pPr>
       <w:r>
+        <w:t xml:space="preserve"> </w:t>
+      </w:r>
+      <w:r>
         <w:t xml:space="preserve">R</w:t>
       </w:r>
     </w:p>
@@ -16399,6 +16468,9 @@
       <w:pPr>
         <w:pStyle w:val="Heading4"/>
       </w:pPr>
+      <w:r>
+        <w:t xml:space="preserve"> </w:t>
+      </w:r>
       <w:r>
         <w:t xml:space="preserve">Python</w:t>
       </w:r>
@@ -17607,6 +17679,9 @@
         <w:pStyle w:val="Heading4"/>
       </w:pPr>
       <w:r>
+        <w:t xml:space="preserve"> </w:t>
+      </w:r>
+      <w:r>
         <w:t xml:space="preserve">R</w:t>
       </w:r>
     </w:p>
@@ -18500,6 +18575,9 @@
       <w:pPr>
         <w:pStyle w:val="Heading4"/>
       </w:pPr>
+      <w:r>
+        <w:t xml:space="preserve"> </w:t>
+      </w:r>
       <w:r>
         <w:t xml:space="preserve">Python</w:t>
       </w:r>
@@ -18997,6 +19075,9 @@
         <w:pStyle w:val="Heading4"/>
       </w:pPr>
       <w:r>
+        <w:t xml:space="preserve"> </w:t>
+      </w:r>
+      <w:r>
         <w:t xml:space="preserve">R</w:t>
       </w:r>
     </w:p>
@@ -19426,6 +19507,9 @@
         <w:pStyle w:val="Heading4"/>
       </w:pPr>
       <w:r>
+        <w:t xml:space="preserve"> </w:t>
+      </w:r>
+      <w:r>
         <w:t xml:space="preserve">Python</w:t>
       </w:r>
     </w:p>
@@ -23861,6 +23945,9 @@
         <w:pStyle w:val="Heading4"/>
       </w:pPr>
       <w:r>
+        <w:t xml:space="preserve"> </w:t>
+      </w:r>
+      <w:r>
         <w:t xml:space="preserve">R</w:t>
       </w:r>
     </w:p>
@@ -24035,6 +24122,9 @@
       <w:pPr>
         <w:pStyle w:val="Heading4"/>
       </w:pPr>
+      <w:r>
+        <w:t xml:space="preserve"> </w:t>
+      </w:r>
       <w:r>
         <w:t xml:space="preserve">Python</w:t>
       </w:r>
@@ -24241,6 +24331,9 @@
         <w:pStyle w:val="Heading4"/>
       </w:pPr>
       <w:r>
+        <w:t xml:space="preserve"> </w:t>
+      </w:r>
+      <w:r>
         <w:t xml:space="preserve">R</w:t>
       </w:r>
     </w:p>
@@ -24592,6 +24685,9 @@
         <w:pStyle w:val="Heading4"/>
       </w:pPr>
       <w:r>
+        <w:t xml:space="preserve"> </w:t>
+      </w:r>
+      <w:r>
         <w:t xml:space="preserve">Python</w:t>
       </w:r>
     </w:p>
@@ -24864,6 +24960,9 @@
         <w:pStyle w:val="Heading4"/>
       </w:pPr>
       <w:r>
+        <w:t xml:space="preserve"> </w:t>
+      </w:r>
+      <w:r>
         <w:t xml:space="preserve">R</w:t>
       </w:r>
     </w:p>
@@ -25436,6 +25535,9 @@
       <w:pPr>
         <w:pStyle w:val="Heading4"/>
       </w:pPr>
+      <w:r>
+        <w:t xml:space="preserve"> </w:t>
+      </w:r>
       <w:r>
         <w:t xml:space="preserve">Python</w:t>
       </w:r>
@@ -25974,6 +26076,9 @@
         <w:pStyle w:val="Heading4"/>
       </w:pPr>
       <w:r>
+        <w:t xml:space="preserve"> </w:t>
+      </w:r>
+      <w:r>
         <w:t xml:space="preserve">R</w:t>
       </w:r>
     </w:p>
@@ -26297,6 +26402,9 @@
       <w:pPr>
         <w:pStyle w:val="Heading4"/>
       </w:pPr>
+      <w:r>
+        <w:t xml:space="preserve"> </w:t>
+      </w:r>
       <w:r>
         <w:t xml:space="preserve">Python</w:t>
       </w:r>
@@ -26586,6 +26694,9 @@
         <w:pStyle w:val="Heading4"/>
       </w:pPr>
       <w:r>
+        <w:t xml:space="preserve"> </w:t>
+      </w:r>
+      <w:r>
         <w:t xml:space="preserve">R</w:t>
       </w:r>
     </w:p>
@@ -26770,6 +26881,9 @@
         <w:pStyle w:val="Heading4"/>
       </w:pPr>
       <w:r>
+        <w:t xml:space="preserve"> </w:t>
+      </w:r>
+      <w:r>
         <w:t xml:space="preserve">Python</w:t>
       </w:r>
     </w:p>
@@ -26945,6 +27059,9 @@
         <w:pStyle w:val="Heading4"/>
       </w:pPr>
       <w:r>
+        <w:t xml:space="preserve"> </w:t>
+      </w:r>
+      <w:r>
         <w:t xml:space="preserve">R</w:t>
       </w:r>
     </w:p>
@@ -27128,6 +27245,9 @@
       <w:pPr>
         <w:pStyle w:val="Heading4"/>
       </w:pPr>
+      <w:r>
+        <w:t xml:space="preserve"> </w:t>
+      </w:r>
       <w:r>
         <w:t xml:space="preserve">Python</w:t>
       </w:r>
@@ -27349,6 +27469,9 @@
         <w:pStyle w:val="Heading4"/>
       </w:pPr>
       <w:r>
+        <w:t xml:space="preserve"> </w:t>
+      </w:r>
+      <w:r>
         <w:t xml:space="preserve">R</w:t>
       </w:r>
     </w:p>
@@ -27598,6 +27721,9 @@
       <w:pPr>
         <w:pStyle w:val="Heading4"/>
       </w:pPr>
+      <w:r>
+        <w:t xml:space="preserve"> </w:t>
+      </w:r>
       <w:r>
         <w:t xml:space="preserve">Python</w:t>
       </w:r>
@@ -27888,6 +28014,9 @@
         <w:pStyle w:val="Heading4"/>
       </w:pPr>
       <w:r>
+        <w:t xml:space="preserve"> </w:t>
+      </w:r>
+      <w:r>
         <w:t xml:space="preserve">R</w:t>
       </w:r>
     </w:p>
@@ -28072,6 +28201,9 @@
         <w:pStyle w:val="Heading4"/>
       </w:pPr>
       <w:r>
+        <w:t xml:space="preserve"> </w:t>
+      </w:r>
+      <w:r>
         <w:t xml:space="preserve">Python</w:t>
       </w:r>
     </w:p>
@@ -28247,6 +28379,9 @@
         <w:pStyle w:val="Heading4"/>
       </w:pPr>
       <w:r>
+        <w:t xml:space="preserve"> </w:t>
+      </w:r>
+      <w:r>
         <w:t xml:space="preserve">R</w:t>
       </w:r>
     </w:p>
@@ -28430,6 +28565,9 @@
       <w:pPr>
         <w:pStyle w:val="Heading4"/>
       </w:pPr>
+      <w:r>
+        <w:t xml:space="preserve"> </w:t>
+      </w:r>
       <w:r>
         <w:t xml:space="preserve">Python</w:t>
       </w:r>
@@ -28651,6 +28789,9 @@
         <w:pStyle w:val="Heading4"/>
       </w:pPr>
       <w:r>
+        <w:t xml:space="preserve"> </w:t>
+      </w:r>
+      <w:r>
         <w:t xml:space="preserve">R</w:t>
       </w:r>
     </w:p>
@@ -28868,6 +29009,9 @@
         <w:pStyle w:val="Heading4"/>
       </w:pPr>
       <w:r>
+        <w:t xml:space="preserve"> </w:t>
+      </w:r>
+      <w:r>
         <w:t xml:space="preserve">Python</w:t>
       </w:r>
     </w:p>
@@ -29091,6 +29235,9 @@
         <w:pStyle w:val="Heading4"/>
       </w:pPr>
       <w:r>
+        <w:t xml:space="preserve"> </w:t>
+      </w:r>
+      <w:r>
         <w:t xml:space="preserve">R</w:t>
       </w:r>
     </w:p>
@@ -29307,6 +29454,9 @@
       <w:pPr>
         <w:pStyle w:val="Heading4"/>
       </w:pPr>
+      <w:r>
+        <w:t xml:space="preserve"> </w:t>
+      </w:r>
       <w:r>
         <w:t xml:space="preserve">Python</w:t>
       </w:r>
@@ -29576,6 +29726,9 @@
         <w:pStyle w:val="Heading4"/>
       </w:pPr>
       <w:r>
+        <w:t xml:space="preserve"> </w:t>
+      </w:r>
+      <w:r>
         <w:t xml:space="preserve">R</w:t>
       </w:r>
     </w:p>
@@ -29805,6 +29958,9 @@
         <w:pStyle w:val="Heading4"/>
       </w:pPr>
       <w:r>
+        <w:t xml:space="preserve"> </w:t>
+      </w:r>
+      <w:r>
         <w:t xml:space="preserve">Python</w:t>
       </w:r>
     </w:p>
@@ -30142,6 +30298,9 @@
         <w:pStyle w:val="Heading4"/>
       </w:pPr>
       <w:r>
+        <w:t xml:space="preserve"> </w:t>
+      </w:r>
+      <w:r>
         <w:t xml:space="preserve">R</w:t>
       </w:r>
     </w:p>
@@ -30370,6 +30529,9 @@
       <w:pPr>
         <w:pStyle w:val="Heading4"/>
       </w:pPr>
+      <w:r>
+        <w:t xml:space="preserve"> </w:t>
+      </w:r>
       <w:r>
         <w:t xml:space="preserve">Python</w:t>
       </w:r>
@@ -30753,6 +30915,9 @@
         <w:pStyle w:val="Heading4"/>
       </w:pPr>
       <w:r>
+        <w:t xml:space="preserve"> </w:t>
+      </w:r>
+      <w:r>
         <w:t xml:space="preserve">R</w:t>
       </w:r>
     </w:p>
@@ -31000,6 +31165,9 @@
         <w:pStyle w:val="Heading4"/>
       </w:pPr>
       <w:r>
+        <w:t xml:space="preserve"> </w:t>
+      </w:r>
+      <w:r>
         <w:t xml:space="preserve">Python</w:t>
       </w:r>
     </w:p>
@@ -31325,6 +31493,9 @@
         <w:pStyle w:val="Heading4"/>
       </w:pPr>
       <w:r>
+        <w:t xml:space="preserve"> </w:t>
+      </w:r>
+      <w:r>
         <w:t xml:space="preserve">R</w:t>
       </w:r>
     </w:p>
@@ -31571,6 +31742,9 @@
       <w:pPr>
         <w:pStyle w:val="Heading4"/>
       </w:pPr>
+      <w:r>
+        <w:t xml:space="preserve"> </w:t>
+      </w:r>
       <w:r>
         <w:t xml:space="preserve">Python</w:t>
       </w:r>
@@ -31855,6 +32029,9 @@
         <w:pStyle w:val="Heading4"/>
       </w:pPr>
       <w:r>
+        <w:t xml:space="preserve"> </w:t>
+      </w:r>
+      <w:r>
         <w:t xml:space="preserve">R</w:t>
       </w:r>
     </w:p>
@@ -32102,6 +32279,9 @@
         <w:pStyle w:val="Heading4"/>
       </w:pPr>
       <w:r>
+        <w:t xml:space="preserve"> </w:t>
+      </w:r>
+      <w:r>
         <w:t xml:space="preserve">Python</w:t>
       </w:r>
     </w:p>
@@ -32427,6 +32607,9 @@
         <w:pStyle w:val="Heading4"/>
       </w:pPr>
       <w:r>
+        <w:t xml:space="preserve"> </w:t>
+      </w:r>
+      <w:r>
         <w:t xml:space="preserve">R</w:t>
       </w:r>
     </w:p>
@@ -32673,6 +32856,9 @@
       <w:pPr>
         <w:pStyle w:val="Heading4"/>
       </w:pPr>
+      <w:r>
+        <w:t xml:space="preserve"> </w:t>
+      </w:r>
       <w:r>
         <w:t xml:space="preserve">Python</w:t>
       </w:r>
@@ -32963,6 +33149,9 @@
         <w:pStyle w:val="Heading4"/>
       </w:pPr>
       <w:r>
+        <w:t xml:space="preserve"> </w:t>
+      </w:r>
+      <w:r>
         <w:t xml:space="preserve">R</w:t>
       </w:r>
     </w:p>
@@ -34891,6 +35080,9 @@
       <w:pPr>
         <w:pStyle w:val="Heading4"/>
       </w:pPr>
+      <w:r>
+        <w:t xml:space="preserve"> </w:t>
+      </w:r>
       <w:r>
         <w:t xml:space="preserve">Python</w:t>
       </w:r>
@@ -36851,6 +37043,9 @@
         <w:pStyle w:val="Heading4"/>
       </w:pPr>
       <w:r>
+        <w:t xml:space="preserve"> </w:t>
+      </w:r>
+      <w:r>
         <w:t xml:space="preserve">R</w:t>
       </w:r>
     </w:p>
@@ -37535,6 +37730,9 @@
         <w:pStyle w:val="Heading4"/>
       </w:pPr>
       <w:r>
+        <w:t xml:space="preserve"> </w:t>
+      </w:r>
+      <w:r>
         <w:t xml:space="preserve">Python</w:t>
       </w:r>
     </w:p>
@@ -37894,6 +38092,9 @@
         <w:pStyle w:val="Heading4"/>
       </w:pPr>
       <w:r>
+        <w:t xml:space="preserve"> </w:t>
+      </w:r>
+      <w:r>
         <w:t xml:space="preserve">R</w:t>
       </w:r>
     </w:p>
@@ -38415,6 +38616,9 @@
       <w:pPr>
         <w:pStyle w:val="Heading4"/>
       </w:pPr>
+      <w:r>
+        <w:t xml:space="preserve"> </w:t>
+      </w:r>
       <w:r>
         <w:t xml:space="preserve">Python</w:t>
       </w:r>
@@ -38771,6 +38975,9 @@
         <w:pStyle w:val="Heading4"/>
       </w:pPr>
       <w:r>
+        <w:t xml:space="preserve"> </w:t>
+      </w:r>
+      <w:r>
         <w:t xml:space="preserve">R</w:t>
       </w:r>
     </w:p>
@@ -39400,6 +39607,9 @@
       <w:pPr>
         <w:pStyle w:val="Heading4"/>
       </w:pPr>
+      <w:r>
+        <w:t xml:space="preserve"> </w:t>
+      </w:r>
       <w:r>
         <w:t xml:space="preserve">Python</w:t>
       </w:r>
@@ -40081,6 +40291,9 @@
         <w:pStyle w:val="Heading4"/>
       </w:pPr>
       <w:r>
+        <w:t xml:space="preserve"> </w:t>
+      </w:r>
+      <w:r>
         <w:t xml:space="preserve">R</w:t>
       </w:r>
     </w:p>
@@ -40227,6 +40440,9 @@
       <w:pPr>
         <w:pStyle w:val="Heading4"/>
       </w:pPr>
+      <w:r>
+        <w:t xml:space="preserve"> </w:t>
+      </w:r>
       <w:r>
         <w:t xml:space="preserve">Python</w:t>
       </w:r>
@@ -40426,6 +40642,9 @@
         <w:pStyle w:val="Heading4"/>
       </w:pPr>
       <w:r>
+        <w:t xml:space="preserve"> </w:t>
+      </w:r>
+      <w:r>
         <w:t xml:space="preserve">R</w:t>
       </w:r>
     </w:p>
@@ -40560,6 +40779,9 @@
       <w:pPr>
         <w:pStyle w:val="Heading4"/>
       </w:pPr>
+      <w:r>
+        <w:t xml:space="preserve"> </w:t>
+      </w:r>
       <w:r>
         <w:t xml:space="preserve">Python</w:t>
       </w:r>
@@ -40735,6 +40957,9 @@
         <w:pStyle w:val="Heading4"/>
       </w:pPr>
       <w:r>
+        <w:t xml:space="preserve"> </w:t>
+      </w:r>
+      <w:r>
         <w:t xml:space="preserve">R</w:t>
       </w:r>
     </w:p>
@@ -41001,6 +41226,9 @@
       <w:pPr>
         <w:pStyle w:val="Heading4"/>
       </w:pPr>
+      <w:r>
+        <w:t xml:space="preserve"> </w:t>
+      </w:r>
       <w:r>
         <w:t xml:space="preserve">Python</w:t>
       </w:r>
@@ -41399,6 +41627,9 @@
         <w:pStyle w:val="Heading4"/>
       </w:pPr>
       <w:r>
+        <w:t xml:space="preserve"> </w:t>
+      </w:r>
+      <w:r>
         <w:t xml:space="preserve">R</w:t>
       </w:r>
     </w:p>
@@ -41562,6 +41793,9 @@
         <w:pStyle w:val="Heading4"/>
       </w:pPr>
       <w:r>
+        <w:t xml:space="preserve"> </w:t>
+      </w:r>
+      <w:r>
         <w:t xml:space="preserve">Python</w:t>
       </w:r>
     </w:p>
@@ -41752,6 +41986,9 @@
         <w:pStyle w:val="Heading4"/>
       </w:pPr>
       <w:r>
+        <w:t xml:space="preserve"> </w:t>
+      </w:r>
+      <w:r>
         <w:t xml:space="preserve">R</w:t>
       </w:r>
     </w:p>
@@ -41935,6 +42172,9 @@
       <w:pPr>
         <w:pStyle w:val="Heading4"/>
       </w:pPr>
+      <w:r>
+        <w:t xml:space="preserve"> </w:t>
+      </w:r>
       <w:r>
         <w:t xml:space="preserve">Python</w:t>
       </w:r>

</xml_diff>

<commit_message>
Add LSCOG TAZ files locally
</commit_message>
<xml_diff>
--- a/docs/posts/socioeconomic-demo/index.docx
+++ b/docs/posts/socioeconomic-demo/index.docx
@@ -2636,27 +2636,15 @@
       </w:r>
       <w:r>
         <w:rPr>
-          <w:rStyle w:val="FunctionTok"/>
-        </w:rPr>
-        <w:t xml:space="preserve">file.path</w:t>
-      </w:r>
-      <w:r>
-        <w:rPr>
-          <w:rStyle w:val="NormalTok"/>
-        </w:rPr>
-        <w:t xml:space="preserve">(root, </w:t>
-      </w:r>
-      <w:r>
-        <w:rPr>
-          <w:rStyle w:val="StringTok"/>
-        </w:rPr>
-        <w:t xml:space="preserve">"GIS/data_temp/TDM Exports/TDM_Exports.gdb"</w:t>
-      </w:r>
-      <w:r>
-        <w:rPr>
-          <w:rStyle w:val="NormalTok"/>
-        </w:rPr>
-        <w:t xml:space="preserve">),</w:t>
+          <w:rStyle w:val="StringTok"/>
+        </w:rPr>
+        <w:t xml:space="preserve">"data/SE_2019_AD_10_30_2023.gpkg"</w:t>
+      </w:r>
+      <w:r>
+        <w:rPr>
+          <w:rStyle w:val="NormalTok"/>
+        </w:rPr>
+        <w:t xml:space="preserve">,</w:t>
       </w:r>
       <w:r>
         <w:br/>
@@ -3075,106 +3063,106 @@
         <w:rPr>
           <w:rStyle w:val="VerbatimChar"/>
         </w:rPr>
-        <w:t xml:space="preserve">         ID  Area  Acres   TAZ_ID AREA_TYPE COUNTY       COUNTYID</w:t>
-      </w:r>
-      <w:r>
-        <w:br/>
-      </w:r>
-      <w:r>
-        <w:rPr>
-          <w:rStyle w:val="VerbatimChar"/>
-        </w:rPr>
-        <w:t xml:space="preserve">      &lt;int&gt; &lt;dbl&gt;  &lt;dbl&gt;    &lt;int&gt; &lt;chr&gt;     &lt;chr&gt;           &lt;int&gt;</w:t>
-      </w:r>
-      <w:r>
-        <w:br/>
-      </w:r>
-      <w:r>
-        <w:rPr>
-          <w:rStyle w:val="VerbatimChar"/>
-        </w:rPr>
-        <w:t xml:space="preserve"> 1  9050130 13.3   8518.  9050130 RURAL     Bamberg SC      45009</w:t>
-      </w:r>
-      <w:r>
-        <w:br/>
-      </w:r>
-      <w:r>
-        <w:rPr>
-          <w:rStyle w:val="VerbatimChar"/>
-        </w:rPr>
-        <w:t xml:space="preserve"> 2  9050132 39.2  25084.  9050132 RURAL     Bamberg SC      45009</w:t>
-      </w:r>
-      <w:r>
-        <w:br/>
-      </w:r>
-      <w:r>
-        <w:rPr>
-          <w:rStyle w:val="VerbatimChar"/>
-        </w:rPr>
-        <w:t xml:space="preserve"> 3 75050131  9.03  5778. 75050131 RURAL     Orangeburg S    45075</w:t>
-      </w:r>
-      <w:r>
-        <w:br/>
-      </w:r>
-      <w:r>
-        <w:rPr>
-          <w:rStyle w:val="VerbatimChar"/>
-        </w:rPr>
-        <w:t xml:space="preserve"> 4 75050045 15.5   9934. 75050045 RURAL     Orangeburg S    45075</w:t>
-      </w:r>
-      <w:r>
-        <w:br/>
-      </w:r>
-      <w:r>
-        <w:rPr>
-          <w:rStyle w:val="VerbatimChar"/>
-        </w:rPr>
-        <w:t xml:space="preserve"> 5 75050182 17.5  11216. 75050182 SUBURBAN  Orangeburg S    45075</w:t>
-      </w:r>
-      <w:r>
-        <w:br/>
-      </w:r>
-      <w:r>
-        <w:rPr>
-          <w:rStyle w:val="VerbatimChar"/>
-        </w:rPr>
-        <w:t xml:space="preserve"> 6 75050183 12.8   8191. 75050183 RURAL     Orangeburg S    45075</w:t>
-      </w:r>
-      <w:r>
-        <w:br/>
-      </w:r>
-      <w:r>
-        <w:rPr>
-          <w:rStyle w:val="VerbatimChar"/>
-        </w:rPr>
-        <w:t xml:space="preserve"> 7 75050172  8.10  5181. 75050172 SUBURBAN  Orangeburg S    45075</w:t>
-      </w:r>
-      <w:r>
-        <w:br/>
-      </w:r>
-      <w:r>
-        <w:rPr>
-          <w:rStyle w:val="VerbatimChar"/>
-        </w:rPr>
-        <w:t xml:space="preserve"> 8 75050204 13.4   8568. 75050204 SUBURBAN  Orangeburg S    45075</w:t>
-      </w:r>
-      <w:r>
-        <w:br/>
-      </w:r>
-      <w:r>
-        <w:rPr>
-          <w:rStyle w:val="VerbatimChar"/>
-        </w:rPr>
-        <w:t xml:space="preserve"> 9 75050200  6.00  3843. 75050200 SUBURBAN  Orangeburg S    45075</w:t>
-      </w:r>
-      <w:r>
-        <w:br/>
-      </w:r>
-      <w:r>
-        <w:rPr>
-          <w:rStyle w:val="VerbatimChar"/>
-        </w:rPr>
-        <w:t xml:space="preserve">10 75050201  5.06  3239. 75050201 SUBURBAN  Orangeburg S    45075</w:t>
+        <w:t xml:space="preserve">   ID     Area  Acres TAZ_ID AREA_TYPE COUNTY COUNTYID                      geom</w:t>
+      </w:r>
+      <w:r>
+        <w:br/>
+      </w:r>
+      <w:r>
+        <w:rPr>
+          <w:rStyle w:val="VerbatimChar"/>
+        </w:rPr>
+        <w:t xml:space="preserve">   &lt;chr&gt; &lt;dbl&gt;  &lt;dbl&gt; &lt;chr&gt;  &lt;chr&gt;     &lt;chr&gt;  &lt;chr&gt;        &lt;MULTIPOLYGON [foot]&gt;</w:t>
+      </w:r>
+      <w:r>
+        <w:br/>
+      </w:r>
+      <w:r>
+        <w:rPr>
+          <w:rStyle w:val="VerbatimChar"/>
+        </w:rPr>
+        <w:t xml:space="preserve"> 1 9050… 13.3   8518. 90501… RURAL     Bambe… 45009    (((2046194 478862.1, 204…</w:t>
+      </w:r>
+      <w:r>
+        <w:br/>
+      </w:r>
+      <w:r>
+        <w:rPr>
+          <w:rStyle w:val="VerbatimChar"/>
+        </w:rPr>
+        <w:t xml:space="preserve"> 2 9050… 39.2  25084. 90501… RURAL     Bambe… 45009    (((2012593 500179.5, 201…</w:t>
+      </w:r>
+      <w:r>
+        <w:br/>
+      </w:r>
+      <w:r>
+        <w:rPr>
+          <w:rStyle w:val="VerbatimChar"/>
+        </w:rPr>
+        <w:t xml:space="preserve"> 3 7505…  9.03  5778. 75050… RURAL     Orang… 45075    (((2056266 515976, 20561…</w:t>
+      </w:r>
+      <w:r>
+        <w:br/>
+      </w:r>
+      <w:r>
+        <w:rPr>
+          <w:rStyle w:val="VerbatimChar"/>
+        </w:rPr>
+        <w:t xml:space="preserve"> 4 7505… 15.5   9934. 75050… RURAL     Orang… 45075    (((2061827 488917.9, 206…</w:t>
+      </w:r>
+      <w:r>
+        <w:br/>
+      </w:r>
+      <w:r>
+        <w:rPr>
+          <w:rStyle w:val="VerbatimChar"/>
+        </w:rPr>
+        <w:t xml:space="preserve"> 5 7505… 17.5  11216. 75050… SUBURBAN  Orang… 45075    (((2154222 534929.2, 215…</w:t>
+      </w:r>
+      <w:r>
+        <w:br/>
+      </w:r>
+      <w:r>
+        <w:rPr>
+          <w:rStyle w:val="VerbatimChar"/>
+        </w:rPr>
+        <w:t xml:space="preserve"> 6 7505… 12.8   8191. 75050… RURAL     Orang… 45075    (((2195053 518745.9, 219…</w:t>
+      </w:r>
+      <w:r>
+        <w:br/>
+      </w:r>
+      <w:r>
+        <w:rPr>
+          <w:rStyle w:val="VerbatimChar"/>
+        </w:rPr>
+        <w:t xml:space="preserve"> 7 7505…  8.10  5181. 75050… SUBURBAN  Orang… 45075    (((2179620 542034.9, 217…</w:t>
+      </w:r>
+      <w:r>
+        <w:br/>
+      </w:r>
+      <w:r>
+        <w:rPr>
+          <w:rStyle w:val="VerbatimChar"/>
+        </w:rPr>
+        <w:t xml:space="preserve"> 8 7505… 13.4   8568. 75050… SUBURBAN  Orang… 45075    (((2179131 542424, 21770…</w:t>
+      </w:r>
+      <w:r>
+        <w:br/>
+      </w:r>
+      <w:r>
+        <w:rPr>
+          <w:rStyle w:val="VerbatimChar"/>
+        </w:rPr>
+        <w:t xml:space="preserve"> 9 7505…  6.00  3843. 75050… SUBURBAN  Orang… 45075    (((2184440 568297.6, 218…</w:t>
+      </w:r>
+      <w:r>
+        <w:br/>
+      </w:r>
+      <w:r>
+        <w:rPr>
+          <w:rStyle w:val="VerbatimChar"/>
+        </w:rPr>
+        <w:t xml:space="preserve">10 7505…  5.06  3239. 75050… SUBURBAN  Orang… 45075    (((2204464 570787.3, 220…</w:t>
       </w:r>
       <w:r>
         <w:br/>
@@ -3184,15 +3172,6 @@
           <w:rStyle w:val="VerbatimChar"/>
         </w:rPr>
         <w:t xml:space="preserve"># ℹ 575 more rows</w:t>
-      </w:r>
-      <w:r>
-        <w:br/>
-      </w:r>
-      <w:r>
-        <w:rPr>
-          <w:rStyle w:val="VerbatimChar"/>
-        </w:rPr>
-        <w:t xml:space="preserve"># ℹ 1 more variable: SHAPE &lt;MULTIPOLYGON [foot]&gt;</w:t>
       </w:r>
     </w:p>
     <w:p>
@@ -3244,25 +3223,13 @@
         <w:rPr>
           <w:rStyle w:val="NormalTok"/>
         </w:rPr>
-        <w:t xml:space="preserve">    Path(root) </w:t>
-      </w:r>
-      <w:r>
-        <w:rPr>
-          <w:rStyle w:val="OperatorTok"/>
-        </w:rPr>
-        <w:t xml:space="preserve">/</w:t>
-      </w:r>
-      <w:r>
-        <w:rPr>
-          <w:rStyle w:val="NormalTok"/>
-        </w:rPr>
-        <w:t xml:space="preserve"> </w:t>
-      </w:r>
-      <w:r>
-        <w:rPr>
-          <w:rStyle w:val="StringTok"/>
-        </w:rPr>
-        <w:t xml:space="preserve">"GIS/data_temp/TDM Exports/TDM_Exports.gdb"</w:t>
+        <w:t xml:space="preserve">    </w:t>
+      </w:r>
+      <w:r>
+        <w:rPr>
+          <w:rStyle w:val="StringTok"/>
+        </w:rPr>
+        <w:t xml:space="preserve">"data/SE_2019_AD_10_30_2023.gpkg"</w:t>
       </w:r>
       <w:r>
         <w:rPr>
@@ -34920,106 +34887,106 @@
         <w:rPr>
           <w:rStyle w:val="VerbatimChar"/>
         </w:rPr>
-        <w:t xml:space="preserve">       ID   Area TAZ_ID COUNTY AREA_TYPE COUNTYID TOTPOP GQPOP HHPOP    HH  HH_1</w:t>
-      </w:r>
-      <w:r>
-        <w:br/>
-      </w:r>
-      <w:r>
-        <w:rPr>
-          <w:rStyle w:val="VerbatimChar"/>
-        </w:rPr>
-        <w:t xml:space="preserve">    &lt;int&gt;  &lt;dbl&gt;  &lt;int&gt; &lt;chr&gt;  &lt;chr&gt;        &lt;int&gt;  &lt;dbl&gt; &lt;dbl&gt; &lt;dbl&gt; &lt;dbl&gt; &lt;dbl&gt;</w:t>
-      </w:r>
-      <w:r>
-        <w:br/>
-      </w:r>
-      <w:r>
-        <w:rPr>
-          <w:rStyle w:val="VerbatimChar"/>
-        </w:rPr>
-        <w:t xml:space="preserve"> 1 3.01e6 0.846  3.01e6 Aiken… SUBURBAN     45003     66     0    66    20     2</w:t>
-      </w:r>
-      <w:r>
-        <w:br/>
-      </w:r>
-      <w:r>
-        <w:rPr>
-          <w:rStyle w:val="VerbatimChar"/>
-        </w:rPr>
-        <w:t xml:space="preserve"> 2 3.01e6 1.10   3.01e6 Aiken… URBAN        45003   1299     0  1299   482    84</w:t>
-      </w:r>
-      <w:r>
-        <w:br/>
-      </w:r>
-      <w:r>
-        <w:rPr>
-          <w:rStyle w:val="VerbatimChar"/>
-        </w:rPr>
-        <w:t xml:space="preserve"> 3 3.01e6 0.395  3.01e6 Aiken… URBAN        45003    657     0   657   268    46</w:t>
-      </w:r>
-      <w:r>
-        <w:br/>
-      </w:r>
-      <w:r>
-        <w:rPr>
-          <w:rStyle w:val="VerbatimChar"/>
-        </w:rPr>
-        <w:t xml:space="preserve"> 4 3.01e6 0.338  3.01e6 Aiken… URBAN        45003    593     1   592   237    67</w:t>
-      </w:r>
-      <w:r>
-        <w:br/>
-      </w:r>
-      <w:r>
-        <w:rPr>
-          <w:rStyle w:val="VerbatimChar"/>
-        </w:rPr>
-        <w:t xml:space="preserve"> 5 3.01e6 0.381  3.01e6 Aiken… URBAN        45003    462     0   462   261   152</w:t>
-      </w:r>
-      <w:r>
-        <w:br/>
-      </w:r>
-      <w:r>
-        <w:rPr>
-          <w:rStyle w:val="VerbatimChar"/>
-        </w:rPr>
-        <w:t xml:space="preserve"> 6 3.01e6 0.125  3.01e6 Aiken… URBAN        45003    383     0   383   189    64</w:t>
-      </w:r>
-      <w:r>
-        <w:br/>
-      </w:r>
-      <w:r>
-        <w:rPr>
-          <w:rStyle w:val="VerbatimChar"/>
-        </w:rPr>
-        <w:t xml:space="preserve"> 7 3.01e6 0.0879 3.01e6 Aiken… URBAN        45003    160     0   160    62     5</w:t>
-      </w:r>
-      <w:r>
-        <w:br/>
-      </w:r>
-      <w:r>
-        <w:rPr>
-          <w:rStyle w:val="VerbatimChar"/>
-        </w:rPr>
-        <w:t xml:space="preserve"> 8 3.01e6 0.103  3.01e6 Aiken… URBAN        45003    420     0   420   194    50</w:t>
-      </w:r>
-      <w:r>
-        <w:br/>
-      </w:r>
-      <w:r>
-        <w:rPr>
-          <w:rStyle w:val="VerbatimChar"/>
-        </w:rPr>
-        <w:t xml:space="preserve"> 9 3.01e6 0.0659 3.01e6 Aiken… URBAN        45003    142     0   142    67    19</w:t>
-      </w:r>
-      <w:r>
-        <w:br/>
-      </w:r>
-      <w:r>
-        <w:rPr>
-          <w:rStyle w:val="VerbatimChar"/>
-        </w:rPr>
-        <w:t xml:space="preserve">10 3.01e6 0.0279 3.01e6 Aiken… URBAN        45003    100     0   100    71    30</w:t>
+        <w:t xml:space="preserve">   ID       Area TAZ_ID COUNTY AREA_TYPE COUNTYID TOTPOP GQPOP HHPOP    HH  HH_1</w:t>
+      </w:r>
+      <w:r>
+        <w:br/>
+      </w:r>
+      <w:r>
+        <w:rPr>
+          <w:rStyle w:val="VerbatimChar"/>
+        </w:rPr>
+        <w:t xml:space="preserve">   &lt;chr&gt;   &lt;dbl&gt; &lt;chr&gt;  &lt;chr&gt;  &lt;chr&gt;     &lt;chr&gt;     &lt;dbl&gt; &lt;dbl&gt; &lt;dbl&gt; &lt;dbl&gt; &lt;dbl&gt;</w:t>
+      </w:r>
+      <w:r>
+        <w:br/>
+      </w:r>
+      <w:r>
+        <w:rPr>
+          <w:rStyle w:val="VerbatimChar"/>
+        </w:rPr>
+        <w:t xml:space="preserve"> 1 11050…  37.7  11050… Barnw… RURAL     45011       802     0   802   329    95</w:t>
+      </w:r>
+      <w:r>
+        <w:br/>
+      </w:r>
+      <w:r>
+        <w:rPr>
+          <w:rStyle w:val="VerbatimChar"/>
+        </w:rPr>
+        <w:t xml:space="preserve"> 2 11050…  21.5  11050… Barnw… RURAL     45011       715     0   715   320   118</w:t>
+      </w:r>
+      <w:r>
+        <w:br/>
+      </w:r>
+      <w:r>
+        <w:rPr>
+          <w:rStyle w:val="VerbatimChar"/>
+        </w:rPr>
+        <w:t xml:space="preserve"> 3 11050…  24.4  11050… Barnw… RURAL     45011      1406    79  1327   555   194</w:t>
+      </w:r>
+      <w:r>
+        <w:br/>
+      </w:r>
+      <w:r>
+        <w:rPr>
+          <w:rStyle w:val="VerbatimChar"/>
+        </w:rPr>
+        <w:t xml:space="preserve"> 4 11050…  17.4  11050… Barnw… RURAL     45011       712     0   712   309   109</w:t>
+      </w:r>
+      <w:r>
+        <w:br/>
+      </w:r>
+      <w:r>
+        <w:rPr>
+          <w:rStyle w:val="VerbatimChar"/>
+        </w:rPr>
+        <w:t xml:space="preserve"> 5 11050…  12.6  11050… Barnw… RURAL     45011       941     0   941   395    99</w:t>
+      </w:r>
+      <w:r>
+        <w:br/>
+      </w:r>
+      <w:r>
+        <w:rPr>
+          <w:rStyle w:val="VerbatimChar"/>
+        </w:rPr>
+        <w:t xml:space="preserve"> 6 11050… 191.   11050… Barnw… RURAL     45011         7     0     7     8     2</w:t>
+      </w:r>
+      <w:r>
+        <w:br/>
+      </w:r>
+      <w:r>
+        <w:rPr>
+          <w:rStyle w:val="VerbatimChar"/>
+        </w:rPr>
+        <w:t xml:space="preserve"> 7 11050…   9.69 11050… Barnw… SUBURBAN  45011       185     0   185    69    15</w:t>
+      </w:r>
+      <w:r>
+        <w:br/>
+      </w:r>
+      <w:r>
+        <w:rPr>
+          <w:rStyle w:val="VerbatimChar"/>
+        </w:rPr>
+        <w:t xml:space="preserve"> 8 11050…  16.5  11050… Barnw… RURAL     45011       680     0   680   274    87</w:t>
+      </w:r>
+      <w:r>
+        <w:br/>
+      </w:r>
+      <w:r>
+        <w:rPr>
+          <w:rStyle w:val="VerbatimChar"/>
+        </w:rPr>
+        <w:t xml:space="preserve"> 9 11050…  11.4  11050… Barnw… SUBURBAN  45011       490     0   490   221    69</w:t>
+      </w:r>
+      <w:r>
+        <w:br/>
+      </w:r>
+      <w:r>
+        <w:rPr>
+          <w:rStyle w:val="VerbatimChar"/>
+        </w:rPr>
+        <w:t xml:space="preserve">10 11050…   9.02 11050… Barnw… SUBURBAN  45011       711     0   711   276    76</w:t>
       </w:r>
       <w:r>
         <w:br/>
@@ -35073,7 +35040,7 @@
         <w:rPr>
           <w:rStyle w:val="VerbatimChar"/>
         </w:rPr>
-        <w:t xml:space="preserve">#   SERVICES &lt;dbl&gt;, PUBLIC_ADM &lt;dbl&gt;, SHAPE &lt;MULTIPOLYGON [foot]&gt;</w:t>
+        <w:t xml:space="preserve">#   SERVICES &lt;dbl&gt;, PUBLIC_ADM &lt;dbl&gt;, geom &lt;MULTIPOLYGON [foot]&gt;</w:t>
       </w:r>
     </w:p>
     <w:p>
@@ -36915,43 +36882,43 @@
         <w:rPr>
           <w:rStyle w:val="VerbatimChar"/>
         </w:rPr>
-        <w:t xml:space="preserve">0     3010700  ...  MULTIPOLYGON (((1699181.31 620454.142, 1699123...</w:t>
-      </w:r>
-      <w:r>
-        <w:br/>
-      </w:r>
-      <w:r>
-        <w:rPr>
-          <w:rStyle w:val="VerbatimChar"/>
-        </w:rPr>
-        <w:t xml:space="preserve">1     3010701  ...  MULTIPOLYGON (((1694583.352 615949.391, 169461...</w:t>
-      </w:r>
-      <w:r>
-        <w:br/>
-      </w:r>
-      <w:r>
-        <w:rPr>
-          <w:rStyle w:val="VerbatimChar"/>
-        </w:rPr>
-        <w:t xml:space="preserve">2     3010702  ...  MULTIPOLYGON (((1700348.674 611719.751, 170010...</w:t>
-      </w:r>
-      <w:r>
-        <w:br/>
-      </w:r>
-      <w:r>
-        <w:rPr>
-          <w:rStyle w:val="VerbatimChar"/>
-        </w:rPr>
-        <w:t xml:space="preserve">3     3010703  ...  MULTIPOLYGON (((1701031.299 609784.953, 170063...</w:t>
-      </w:r>
-      <w:r>
-        <w:br/>
-      </w:r>
-      <w:r>
-        <w:rPr>
-          <w:rStyle w:val="VerbatimChar"/>
-        </w:rPr>
-        <w:t xml:space="preserve">4     3010704  ...  MULTIPOLYGON (((1698257.603 608476.138, 169825...</w:t>
+        <w:t xml:space="preserve">0    11050058  ...  MULTIPOLYGON (((1940883.78 467711.359, 1940683...</w:t>
+      </w:r>
+      <w:r>
+        <w:br/>
+      </w:r>
+      <w:r>
+        <w:rPr>
+          <w:rStyle w:val="VerbatimChar"/>
+        </w:rPr>
+        <w:t xml:space="preserve">1    11050059  ...  MULTIPOLYGON (((1909744.245 514791.296, 190990...</w:t>
+      </w:r>
+      <w:r>
+        <w:br/>
+      </w:r>
+      <w:r>
+        <w:rPr>
+          <w:rStyle w:val="VerbatimChar"/>
+        </w:rPr>
+        <w:t xml:space="preserve">2    11050060  ...  MULTIPOLYGON (((1933978.652 551400.913, 193349...</w:t>
+      </w:r>
+      <w:r>
+        <w:br/>
+      </w:r>
+      <w:r>
+        <w:rPr>
+          <w:rStyle w:val="VerbatimChar"/>
+        </w:rPr>
+        <w:t xml:space="preserve">3    11050061  ...  MULTIPOLYGON (((1901544.254 537296.043, 190161...</w:t>
+      </w:r>
+      <w:r>
+        <w:br/>
+      </w:r>
+      <w:r>
+        <w:rPr>
+          <w:rStyle w:val="VerbatimChar"/>
+        </w:rPr>
+        <w:t xml:space="preserve">4    11050062  ...  MULTIPOLYGON (((1932677.078 512746.246, 193263...</w:t>
       </w:r>
       <w:r>
         <w:br/>
@@ -36969,43 +36936,43 @@
         <w:rPr>
           <w:rStyle w:val="VerbatimChar"/>
         </w:rPr>
-        <w:t xml:space="preserve">580  75050360  ...  MULTIPOLYGON (((1967942.928 639523.392, 196793...</w:t>
-      </w:r>
-      <w:r>
-        <w:br/>
-      </w:r>
-      <w:r>
-        <w:rPr>
-          <w:rStyle w:val="VerbatimChar"/>
-        </w:rPr>
-        <w:t xml:space="preserve">581  75050361  ...  MULTIPOLYGON (((1942618.133 631129.68, 1942312...</w:t>
-      </w:r>
-      <w:r>
-        <w:br/>
-      </w:r>
-      <w:r>
-        <w:rPr>
-          <w:rStyle w:val="VerbatimChar"/>
-        </w:rPr>
-        <w:t xml:space="preserve">582  75050362  ...  MULTIPOLYGON (((1985475.577 652643.249, 198567...</w:t>
-      </w:r>
-      <w:r>
-        <w:br/>
-      </w:r>
-      <w:r>
-        <w:rPr>
-          <w:rStyle w:val="VerbatimChar"/>
-        </w:rPr>
-        <w:t xml:space="preserve">583  75050366  ...  MULTIPOLYGON (((2047618.073 635211.818, 204760...</w:t>
-      </w:r>
-      <w:r>
-        <w:br/>
-      </w:r>
-      <w:r>
-        <w:rPr>
-          <w:rStyle w:val="VerbatimChar"/>
-        </w:rPr>
-        <w:t xml:space="preserve">584  75050373  ...  MULTIPOLYGON (((2053533.596 627788.863, 205352...</w:t>
+        <w:t xml:space="preserve">580   9050125  ...  MULTIPOLYGON (((1968427.616 539621.663, 196834...</w:t>
+      </w:r>
+      <w:r>
+        <w:br/>
+      </w:r>
+      <w:r>
+        <w:rPr>
+          <w:rStyle w:val="VerbatimChar"/>
+        </w:rPr>
+        <w:t xml:space="preserve">581   9050126  ...  MULTIPOLYGON (((1961524.044 543029.131, 196150...</w:t>
+      </w:r>
+      <w:r>
+        <w:br/>
+      </w:r>
+      <w:r>
+        <w:rPr>
+          <w:rStyle w:val="VerbatimChar"/>
+        </w:rPr>
+        <w:t xml:space="preserve">582   9050128  ...  MULTIPOLYGON (((1994408.254 547077.578, 199440...</w:t>
+      </w:r>
+      <w:r>
+        <w:br/>
+      </w:r>
+      <w:r>
+        <w:rPr>
+          <w:rStyle w:val="VerbatimChar"/>
+        </w:rPr>
+        <w:t xml:space="preserve">583   9050130  ...  MULTIPOLYGON (((2046194.08 478862.054, 2046134...</w:t>
+      </w:r>
+      <w:r>
+        <w:br/>
+      </w:r>
+      <w:r>
+        <w:rPr>
+          <w:rStyle w:val="VerbatimChar"/>
+        </w:rPr>
+        <w:t xml:space="preserve">584   9050132  ...  MULTIPOLYGON (((2012593.472 500179.47, 2013190...</w:t>
       </w:r>
       <w:r>
         <w:br/>
@@ -38492,106 +38459,106 @@
         <w:rPr>
           <w:rStyle w:val="VerbatimChar"/>
         </w:rPr>
-        <w:t xml:space="preserve">        ID   Area  TAZ_ID COUNTY   AREA_TYPE COUNTYID STUDENT_COUNT</w:t>
-      </w:r>
-      <w:r>
-        <w:br/>
-      </w:r>
-      <w:r>
-        <w:rPr>
-          <w:rStyle w:val="VerbatimChar"/>
-        </w:rPr>
-        <w:t xml:space="preserve">     &lt;int&gt;  &lt;dbl&gt;   &lt;int&gt; &lt;chr&gt;    &lt;chr&gt;        &lt;int&gt;         &lt;dbl&gt;</w:t>
-      </w:r>
-      <w:r>
-        <w:br/>
-      </w:r>
-      <w:r>
-        <w:rPr>
-          <w:rStyle w:val="VerbatimChar"/>
-        </w:rPr>
-        <w:t xml:space="preserve"> 1 3010700 0.846  3010700 Aiken SC SUBURBAN     45003             0</w:t>
-      </w:r>
-      <w:r>
-        <w:br/>
-      </w:r>
-      <w:r>
-        <w:rPr>
-          <w:rStyle w:val="VerbatimChar"/>
-        </w:rPr>
-        <w:t xml:space="preserve"> 2 3010701 1.10   3010701 Aiken SC URBAN        45003             0</w:t>
-      </w:r>
-      <w:r>
-        <w:br/>
-      </w:r>
-      <w:r>
-        <w:rPr>
-          <w:rStyle w:val="VerbatimChar"/>
-        </w:rPr>
-        <w:t xml:space="preserve"> 3 3010702 0.395  3010702 Aiken SC URBAN        45003             0</w:t>
-      </w:r>
-      <w:r>
-        <w:br/>
-      </w:r>
-      <w:r>
-        <w:rPr>
-          <w:rStyle w:val="VerbatimChar"/>
-        </w:rPr>
-        <w:t xml:space="preserve"> 4 3010703 0.338  3010703 Aiken SC URBAN        45003             0</w:t>
-      </w:r>
-      <w:r>
-        <w:br/>
-      </w:r>
-      <w:r>
-        <w:rPr>
-          <w:rStyle w:val="VerbatimChar"/>
-        </w:rPr>
-        <w:t xml:space="preserve"> 5 3010704 0.381  3010704 Aiken SC URBAN        45003             0</w:t>
-      </w:r>
-      <w:r>
-        <w:br/>
-      </w:r>
-      <w:r>
-        <w:rPr>
-          <w:rStyle w:val="VerbatimChar"/>
-        </w:rPr>
-        <w:t xml:space="preserve"> 6 3010705 0.125  3010705 Aiken SC URBAN        45003           717</w:t>
-      </w:r>
-      <w:r>
-        <w:br/>
-      </w:r>
-      <w:r>
-        <w:rPr>
-          <w:rStyle w:val="VerbatimChar"/>
-        </w:rPr>
-        <w:t xml:space="preserve"> 7 3010706 0.0879 3010706 Aiken SC URBAN        45003             0</w:t>
-      </w:r>
-      <w:r>
-        <w:br/>
-      </w:r>
-      <w:r>
-        <w:rPr>
-          <w:rStyle w:val="VerbatimChar"/>
-        </w:rPr>
-        <w:t xml:space="preserve"> 8 3010707 0.103  3010707 Aiken SC URBAN        45003             0</w:t>
-      </w:r>
-      <w:r>
-        <w:br/>
-      </w:r>
-      <w:r>
-        <w:rPr>
-          <w:rStyle w:val="VerbatimChar"/>
-        </w:rPr>
-        <w:t xml:space="preserve"> 9 3010708 0.0659 3010708 Aiken SC URBAN        45003             0</w:t>
-      </w:r>
-      <w:r>
-        <w:br/>
-      </w:r>
-      <w:r>
-        <w:rPr>
-          <w:rStyle w:val="VerbatimChar"/>
-        </w:rPr>
-        <w:t xml:space="preserve">10 3010709 0.0279 3010709 Aiken SC URBAN        45003             0</w:t>
+        <w:t xml:space="preserve">   ID         Area TAZ_ID   COUNTY      AREA_TYPE COUNTYID STUDENT_COUNT</w:t>
+      </w:r>
+      <w:r>
+        <w:br/>
+      </w:r>
+      <w:r>
+        <w:rPr>
+          <w:rStyle w:val="VerbatimChar"/>
+        </w:rPr>
+        <w:t xml:space="preserve">   &lt;chr&gt;     &lt;dbl&gt; &lt;chr&gt;    &lt;chr&gt;       &lt;chr&gt;     &lt;chr&gt;            &lt;dbl&gt;</w:t>
+      </w:r>
+      <w:r>
+        <w:br/>
+      </w:r>
+      <w:r>
+        <w:rPr>
+          <w:rStyle w:val="VerbatimChar"/>
+        </w:rPr>
+        <w:t xml:space="preserve"> 1 11050058  37.7  11050058 Barnwell SC RURAL     45011                0</w:t>
+      </w:r>
+      <w:r>
+        <w:br/>
+      </w:r>
+      <w:r>
+        <w:rPr>
+          <w:rStyle w:val="VerbatimChar"/>
+        </w:rPr>
+        <w:t xml:space="preserve"> 2 11050059  21.5  11050059 Barnwell SC RURAL     45011                0</w:t>
+      </w:r>
+      <w:r>
+        <w:br/>
+      </w:r>
+      <w:r>
+        <w:rPr>
+          <w:rStyle w:val="VerbatimChar"/>
+        </w:rPr>
+        <w:t xml:space="preserve"> 3 11050060  24.4  11050060 Barnwell SC RURAL     45011              598</w:t>
+      </w:r>
+      <w:r>
+        <w:br/>
+      </w:r>
+      <w:r>
+        <w:rPr>
+          <w:rStyle w:val="VerbatimChar"/>
+        </w:rPr>
+        <w:t xml:space="preserve"> 4 11050061  17.4  11050061 Barnwell SC RURAL     45011                3</w:t>
+      </w:r>
+      <w:r>
+        <w:br/>
+      </w:r>
+      <w:r>
+        <w:rPr>
+          <w:rStyle w:val="VerbatimChar"/>
+        </w:rPr>
+        <w:t xml:space="preserve"> 5 11050062  12.6  11050062 Barnwell SC RURAL     45011                2</w:t>
+      </w:r>
+      <w:r>
+        <w:br/>
+      </w:r>
+      <w:r>
+        <w:rPr>
+          <w:rStyle w:val="VerbatimChar"/>
+        </w:rPr>
+        <w:t xml:space="preserve"> 6 11050072 191.   11050072 Barnwell SC RURAL     45011                0</w:t>
+      </w:r>
+      <w:r>
+        <w:br/>
+      </w:r>
+      <w:r>
+        <w:rPr>
+          <w:rStyle w:val="VerbatimChar"/>
+        </w:rPr>
+        <w:t xml:space="preserve"> 7 11050073   9.69 11050073 Barnwell SC SUBURBAN  45011                0</w:t>
+      </w:r>
+      <w:r>
+        <w:br/>
+      </w:r>
+      <w:r>
+        <w:rPr>
+          <w:rStyle w:val="VerbatimChar"/>
+        </w:rPr>
+        <w:t xml:space="preserve"> 8 11050074  16.5  11050074 Barnwell SC RURAL     45011                0</w:t>
+      </w:r>
+      <w:r>
+        <w:br/>
+      </w:r>
+      <w:r>
+        <w:rPr>
+          <w:rStyle w:val="VerbatimChar"/>
+        </w:rPr>
+        <w:t xml:space="preserve"> 9 11050075  11.4  11050075 Barnwell SC SUBURBAN  45011                0</w:t>
+      </w:r>
+      <w:r>
+        <w:br/>
+      </w:r>
+      <w:r>
+        <w:rPr>
+          <w:rStyle w:val="VerbatimChar"/>
+        </w:rPr>
+        <w:t xml:space="preserve">10 11050076   9.02 11050076 Barnwell SC SUBURBAN  45011                0</w:t>
       </w:r>
       <w:r>
         <w:br/>
@@ -38609,7 +38576,7 @@
         <w:rPr>
           <w:rStyle w:val="VerbatimChar"/>
         </w:rPr>
-        <w:t xml:space="preserve"># ℹ 1 more variable: SHAPE &lt;MULTIPOLYGON [foot]&gt;</w:t>
+        <w:t xml:space="preserve"># ℹ 1 more variable: geom &lt;MULTIPOLYGON [foot]&gt;</w:t>
       </w:r>
     </w:p>
     <w:p>
@@ -38837,106 +38804,106 @@
         <w:rPr>
           <w:rStyle w:val="VerbatimChar"/>
         </w:rPr>
-        <w:t xml:space="preserve">           ID       Area    TAZ_ID  ... AREA_TYPE COUNTYID  STUDENT_COUNT</w:t>
-      </w:r>
-      <w:r>
-        <w:br/>
-      </w:r>
-      <w:r>
-        <w:rPr>
-          <w:rStyle w:val="VerbatimChar"/>
-        </w:rPr>
-        <w:t xml:space="preserve">0     3010700   0.846321   3010700  ...  SUBURBAN    45003            0.0</w:t>
-      </w:r>
-      <w:r>
-        <w:br/>
-      </w:r>
-      <w:r>
-        <w:rPr>
-          <w:rStyle w:val="VerbatimChar"/>
-        </w:rPr>
-        <w:t xml:space="preserve">1     3010701   1.098166   3010701  ...     URBAN    45003            0.0</w:t>
-      </w:r>
-      <w:r>
-        <w:br/>
-      </w:r>
-      <w:r>
-        <w:rPr>
-          <w:rStyle w:val="VerbatimChar"/>
-        </w:rPr>
-        <w:t xml:space="preserve">2     3010702   0.395302   3010702  ...     URBAN    45003            0.0</w:t>
-      </w:r>
-      <w:r>
-        <w:br/>
-      </w:r>
-      <w:r>
-        <w:rPr>
-          <w:rStyle w:val="VerbatimChar"/>
-        </w:rPr>
-        <w:t xml:space="preserve">3     3010703   0.338204   3010703  ...     URBAN    45003            0.0</w:t>
-      </w:r>
-      <w:r>
-        <w:br/>
-      </w:r>
-      <w:r>
-        <w:rPr>
-          <w:rStyle w:val="VerbatimChar"/>
-        </w:rPr>
-        <w:t xml:space="preserve">4     3010704   0.381229   3010704  ...     URBAN    45003            0.0</w:t>
-      </w:r>
-      <w:r>
-        <w:br/>
-      </w:r>
-      <w:r>
-        <w:rPr>
-          <w:rStyle w:val="VerbatimChar"/>
-        </w:rPr>
-        <w:t xml:space="preserve">..        ...        ...       ...  ...       ...      ...            ...</w:t>
-      </w:r>
-      <w:r>
-        <w:br/>
-      </w:r>
-      <w:r>
-        <w:rPr>
-          <w:rStyle w:val="VerbatimChar"/>
-        </w:rPr>
-        <w:t xml:space="preserve">580  75050360   9.593491  75050360  ...     RURAL    45075          549.0</w:t>
-      </w:r>
-      <w:r>
-        <w:br/>
-      </w:r>
-      <w:r>
-        <w:rPr>
-          <w:rStyle w:val="VerbatimChar"/>
-        </w:rPr>
-        <w:t xml:space="preserve">581  75050361  17.433178  75050361  ...     RURAL    45075            0.0</w:t>
-      </w:r>
-      <w:r>
-        <w:br/>
-      </w:r>
-      <w:r>
-        <w:rPr>
-          <w:rStyle w:val="VerbatimChar"/>
-        </w:rPr>
-        <w:t xml:space="preserve">582  75050362  13.319107  75050362  ...     RURAL    45075            0.0</w:t>
-      </w:r>
-      <w:r>
-        <w:br/>
-      </w:r>
-      <w:r>
-        <w:rPr>
-          <w:rStyle w:val="VerbatimChar"/>
-        </w:rPr>
-        <w:t xml:space="preserve">583  75050366   4.323094  75050366  ...  SUBURBAN    45075            0.0</w:t>
-      </w:r>
-      <w:r>
-        <w:br/>
-      </w:r>
-      <w:r>
-        <w:rPr>
-          <w:rStyle w:val="VerbatimChar"/>
-        </w:rPr>
-        <w:t xml:space="preserve">584  75050373   6.635425  75050373  ...     RURAL    45075            0.0</w:t>
+        <w:t xml:space="preserve">           ID       Area    TAZ_ID  ... AREA_TYPE COUNTYID STUDENT_COUNT</w:t>
+      </w:r>
+      <w:r>
+        <w:br/>
+      </w:r>
+      <w:r>
+        <w:rPr>
+          <w:rStyle w:val="VerbatimChar"/>
+        </w:rPr>
+        <w:t xml:space="preserve">0    11050058  37.707611  11050058  ...     RURAL    45011           0.0</w:t>
+      </w:r>
+      <w:r>
+        <w:br/>
+      </w:r>
+      <w:r>
+        <w:rPr>
+          <w:rStyle w:val="VerbatimChar"/>
+        </w:rPr>
+        <w:t xml:space="preserve">1    11050059  21.450575  11050059  ...     RURAL    45011           0.0</w:t>
+      </w:r>
+      <w:r>
+        <w:br/>
+      </w:r>
+      <w:r>
+        <w:rPr>
+          <w:rStyle w:val="VerbatimChar"/>
+        </w:rPr>
+        <w:t xml:space="preserve">2    11050060  24.411972  11050060  ...     RURAL    45011         598.0</w:t>
+      </w:r>
+      <w:r>
+        <w:br/>
+      </w:r>
+      <w:r>
+        <w:rPr>
+          <w:rStyle w:val="VerbatimChar"/>
+        </w:rPr>
+        <w:t xml:space="preserve">3    11050061  17.351381  11050061  ...     RURAL    45011           3.0</w:t>
+      </w:r>
+      <w:r>
+        <w:br/>
+      </w:r>
+      <w:r>
+        <w:rPr>
+          <w:rStyle w:val="VerbatimChar"/>
+        </w:rPr>
+        <w:t xml:space="preserve">4    11050062  12.587147  11050062  ...     RURAL    45011           2.0</w:t>
+      </w:r>
+      <w:r>
+        <w:br/>
+      </w:r>
+      <w:r>
+        <w:rPr>
+          <w:rStyle w:val="VerbatimChar"/>
+        </w:rPr>
+        <w:t xml:space="preserve">..        ...        ...       ...  ...       ...      ...           ...</w:t>
+      </w:r>
+      <w:r>
+        <w:br/>
+      </w:r>
+      <w:r>
+        <w:rPr>
+          <w:rStyle w:val="VerbatimChar"/>
+        </w:rPr>
+        <w:t xml:space="preserve">580   9050125  12.789308   9050125  ...     RURAL    45009         162.0</w:t>
+      </w:r>
+      <w:r>
+        <w:br/>
+      </w:r>
+      <w:r>
+        <w:rPr>
+          <w:rStyle w:val="VerbatimChar"/>
+        </w:rPr>
+        <w:t xml:space="preserve">581   9050126   0.633810   9050126  ...  SUBURBAN    45009           0.0</w:t>
+      </w:r>
+      <w:r>
+        <w:br/>
+      </w:r>
+      <w:r>
+        <w:rPr>
+          <w:rStyle w:val="VerbatimChar"/>
+        </w:rPr>
+        <w:t xml:space="preserve">582   9050128  12.890918   9050128  ...     RURAL    45009         693.0</w:t>
+      </w:r>
+      <w:r>
+        <w:br/>
+      </w:r>
+      <w:r>
+        <w:rPr>
+          <w:rStyle w:val="VerbatimChar"/>
+        </w:rPr>
+        <w:t xml:space="preserve">583   9050130  13.308991   9050130  ...     RURAL    45009           0.0</w:t>
+      </w:r>
+      <w:r>
+        <w:br/>
+      </w:r>
+      <w:r>
+        <w:rPr>
+          <w:rStyle w:val="VerbatimChar"/>
+        </w:rPr>
+        <w:t xml:space="preserve">584   9050132  39.194309   9050132  ...     RURAL    45009           0.0</w:t>
       </w:r>
       <w:r>
         <w:br/>
@@ -39438,106 +39405,106 @@
         <w:rPr>
           <w:rStyle w:val="VerbatimChar"/>
         </w:rPr>
-        <w:t xml:space="preserve">        ID   Area TAZ_ID COUNTY AREA_TYPE COUNTYID INC_14999 INC_49999 INC_50000</w:t>
-      </w:r>
-      <w:r>
-        <w:br/>
-      </w:r>
-      <w:r>
-        <w:rPr>
-          <w:rStyle w:val="VerbatimChar"/>
-        </w:rPr>
-        <w:t xml:space="preserve">     &lt;int&gt;  &lt;dbl&gt;  &lt;int&gt; &lt;chr&gt;  &lt;chr&gt;        &lt;int&gt;     &lt;dbl&gt;     &lt;dbl&gt;     &lt;dbl&gt;</w:t>
-      </w:r>
-      <w:r>
-        <w:br/>
-      </w:r>
-      <w:r>
-        <w:rPr>
-          <w:rStyle w:val="VerbatimChar"/>
-        </w:rPr>
-        <w:t xml:space="preserve"> 1 3010700 0.846  3.01e6 Aiken… SUBURBAN     45003         0         4        16</w:t>
-      </w:r>
-      <w:r>
-        <w:br/>
-      </w:r>
-      <w:r>
-        <w:rPr>
-          <w:rStyle w:val="VerbatimChar"/>
-        </w:rPr>
-        <w:t xml:space="preserve"> 2 3010701 1.10   3.01e6 Aiken… URBAN        45003        12        85       385</w:t>
-      </w:r>
-      <w:r>
-        <w:br/>
-      </w:r>
-      <w:r>
-        <w:rPr>
-          <w:rStyle w:val="VerbatimChar"/>
-        </w:rPr>
-        <w:t xml:space="preserve"> 3 3010702 0.395  3.01e6 Aiken… URBAN        45003         5        88       175</w:t>
-      </w:r>
-      <w:r>
-        <w:br/>
-      </w:r>
-      <w:r>
-        <w:rPr>
-          <w:rStyle w:val="VerbatimChar"/>
-        </w:rPr>
-        <w:t xml:space="preserve"> 4 3010703 0.338  3.01e6 Aiken… URBAN        45003         7        86       144</w:t>
-      </w:r>
-      <w:r>
-        <w:br/>
-      </w:r>
-      <w:r>
-        <w:rPr>
-          <w:rStyle w:val="VerbatimChar"/>
-        </w:rPr>
-        <w:t xml:space="preserve"> 5 3010704 0.381  3.01e6 Aiken… URBAN        45003        49        48       164</w:t>
-      </w:r>
-      <w:r>
-        <w:br/>
-      </w:r>
-      <w:r>
-        <w:rPr>
-          <w:rStyle w:val="VerbatimChar"/>
-        </w:rPr>
-        <w:t xml:space="preserve"> 6 3010705 0.125  3.01e6 Aiken… URBAN        45003         3        69       117</w:t>
-      </w:r>
-      <w:r>
-        <w:br/>
-      </w:r>
-      <w:r>
-        <w:rPr>
-          <w:rStyle w:val="VerbatimChar"/>
-        </w:rPr>
-        <w:t xml:space="preserve"> 7 3010706 0.0879 3.01e6 Aiken… URBAN        45003         1        23        38</w:t>
-      </w:r>
-      <w:r>
-        <w:br/>
-      </w:r>
-      <w:r>
-        <w:rPr>
-          <w:rStyle w:val="VerbatimChar"/>
-        </w:rPr>
-        <w:t xml:space="preserve"> 8 3010707 0.103  3.01e6 Aiken… URBAN        45003         0        99        95</w:t>
-      </w:r>
-      <w:r>
-        <w:br/>
-      </w:r>
-      <w:r>
-        <w:rPr>
-          <w:rStyle w:val="VerbatimChar"/>
-        </w:rPr>
-        <w:t xml:space="preserve"> 9 3010708 0.0659 3.01e6 Aiken… URBAN        45003         0        35        32</w:t>
-      </w:r>
-      <w:r>
-        <w:br/>
-      </w:r>
-      <w:r>
-        <w:rPr>
-          <w:rStyle w:val="VerbatimChar"/>
-        </w:rPr>
-        <w:t xml:space="preserve">10 3010709 0.0279 3.01e6 Aiken… URBAN        45003         0        36        35</w:t>
+        <w:t xml:space="preserve">   ID        Area TAZ_ID COUNTY AREA_TYPE COUNTYID INC_14999 INC_49999 INC_50000</w:t>
+      </w:r>
+      <w:r>
+        <w:br/>
+      </w:r>
+      <w:r>
+        <w:rPr>
+          <w:rStyle w:val="VerbatimChar"/>
+        </w:rPr>
+        <w:t xml:space="preserve">   &lt;chr&gt;    &lt;dbl&gt; &lt;chr&gt;  &lt;chr&gt;  &lt;chr&gt;     &lt;chr&gt;        &lt;dbl&gt;     &lt;dbl&gt;     &lt;dbl&gt;</w:t>
+      </w:r>
+      <w:r>
+        <w:br/>
+      </w:r>
+      <w:r>
+        <w:rPr>
+          <w:rStyle w:val="VerbatimChar"/>
+        </w:rPr>
+        <w:t xml:space="preserve"> 1 110500…  37.7  11050… Barnw… RURAL     45011           71       198        60</w:t>
+      </w:r>
+      <w:r>
+        <w:br/>
+      </w:r>
+      <w:r>
+        <w:rPr>
+          <w:rStyle w:val="VerbatimChar"/>
+        </w:rPr>
+        <w:t xml:space="preserve"> 2 110500…  21.5  11050… Barnw… RURAL     45011           32       137       151</w:t>
+      </w:r>
+      <w:r>
+        <w:br/>
+      </w:r>
+      <w:r>
+        <w:rPr>
+          <w:rStyle w:val="VerbatimChar"/>
+        </w:rPr>
+        <w:t xml:space="preserve"> 3 110500…  24.4  11050… Barnw… RURAL     45011          149       179       227</w:t>
+      </w:r>
+      <w:r>
+        <w:br/>
+      </w:r>
+      <w:r>
+        <w:rPr>
+          <w:rStyle w:val="VerbatimChar"/>
+        </w:rPr>
+        <w:t xml:space="preserve"> 4 110500…  17.4  11050… Barnw… RURAL     45011           81       111       117</w:t>
+      </w:r>
+      <w:r>
+        <w:br/>
+      </w:r>
+      <w:r>
+        <w:rPr>
+          <w:rStyle w:val="VerbatimChar"/>
+        </w:rPr>
+        <w:t xml:space="preserve"> 5 110500…  12.6  11050… Barnw… RURAL     45011           44       132       219</w:t>
+      </w:r>
+      <w:r>
+        <w:br/>
+      </w:r>
+      <w:r>
+        <w:rPr>
+          <w:rStyle w:val="VerbatimChar"/>
+        </w:rPr>
+        <w:t xml:space="preserve"> 6 110500… 191.   11050… Barnw… RURAL     45011            8         0         0</w:t>
+      </w:r>
+      <w:r>
+        <w:br/>
+      </w:r>
+      <w:r>
+        <w:rPr>
+          <w:rStyle w:val="VerbatimChar"/>
+        </w:rPr>
+        <w:t xml:space="preserve"> 7 110500…   9.69 11050… Barnw… SUBURBAN  45011           23        25        21</w:t>
+      </w:r>
+      <w:r>
+        <w:br/>
+      </w:r>
+      <w:r>
+        <w:rPr>
+          <w:rStyle w:val="VerbatimChar"/>
+        </w:rPr>
+        <w:t xml:space="preserve"> 8 110500…  16.5  11050… Barnw… RURAL     45011           25        92       157</w:t>
+      </w:r>
+      <w:r>
+        <w:br/>
+      </w:r>
+      <w:r>
+        <w:rPr>
+          <w:rStyle w:val="VerbatimChar"/>
+        </w:rPr>
+        <w:t xml:space="preserve"> 9 110500…  11.4  11050… Barnw… SUBURBAN  45011           76        80        65</w:t>
+      </w:r>
+      <w:r>
+        <w:br/>
+      </w:r>
+      <w:r>
+        <w:rPr>
+          <w:rStyle w:val="VerbatimChar"/>
+        </w:rPr>
+        <w:t xml:space="preserve">10 110500…   9.02 11050… Barnw… SUBURBAN  45011           12        77       187</w:t>
       </w:r>
       <w:r>
         <w:br/>
@@ -39591,7 +39558,7 @@
         <w:rPr>
           <w:rStyle w:val="VerbatimChar"/>
         </w:rPr>
-        <w:t xml:space="preserve">#   SERVICES &lt;dbl&gt;, PUBLIC_ADM &lt;dbl&gt;, SHAPE &lt;MULTIPOLYGON [foot]&gt;,</w:t>
+        <w:t xml:space="preserve">#   SERVICES &lt;dbl&gt;, PUBLIC_ADM &lt;dbl&gt;, geom &lt;MULTIPOLYGON [foot]&gt;,</w:t>
       </w:r>
       <w:r>
         <w:br/>
@@ -40146,43 +40113,43 @@
         <w:rPr>
           <w:rStyle w:val="VerbatimChar"/>
         </w:rPr>
-        <w:t xml:space="preserve">0     3010700  ...  MULTIPOLYGON (((1699181.31 620454.142, 1699123...</w:t>
-      </w:r>
-      <w:r>
-        <w:br/>
-      </w:r>
-      <w:r>
-        <w:rPr>
-          <w:rStyle w:val="VerbatimChar"/>
-        </w:rPr>
-        <w:t xml:space="preserve">1     3010701  ...  MULTIPOLYGON (((1694583.352 615949.391, 169461...</w:t>
-      </w:r>
-      <w:r>
-        <w:br/>
-      </w:r>
-      <w:r>
-        <w:rPr>
-          <w:rStyle w:val="VerbatimChar"/>
-        </w:rPr>
-        <w:t xml:space="preserve">2     3010702  ...  MULTIPOLYGON (((1700348.674 611719.751, 170010...</w:t>
-      </w:r>
-      <w:r>
-        <w:br/>
-      </w:r>
-      <w:r>
-        <w:rPr>
-          <w:rStyle w:val="VerbatimChar"/>
-        </w:rPr>
-        <w:t xml:space="preserve">3     3010703  ...  MULTIPOLYGON (((1701031.299 609784.953, 170063...</w:t>
-      </w:r>
-      <w:r>
-        <w:br/>
-      </w:r>
-      <w:r>
-        <w:rPr>
-          <w:rStyle w:val="VerbatimChar"/>
-        </w:rPr>
-        <w:t xml:space="preserve">4     3010704  ...  MULTIPOLYGON (((1698257.603 608476.138, 169825...</w:t>
+        <w:t xml:space="preserve">0    11050058  ...  MULTIPOLYGON (((1940883.78 467711.359, 1940683...</w:t>
+      </w:r>
+      <w:r>
+        <w:br/>
+      </w:r>
+      <w:r>
+        <w:rPr>
+          <w:rStyle w:val="VerbatimChar"/>
+        </w:rPr>
+        <w:t xml:space="preserve">1    11050059  ...  MULTIPOLYGON (((1909744.245 514791.296, 190990...</w:t>
+      </w:r>
+      <w:r>
+        <w:br/>
+      </w:r>
+      <w:r>
+        <w:rPr>
+          <w:rStyle w:val="VerbatimChar"/>
+        </w:rPr>
+        <w:t xml:space="preserve">2    11050060  ...  MULTIPOLYGON (((1933978.652 551400.913, 193349...</w:t>
+      </w:r>
+      <w:r>
+        <w:br/>
+      </w:r>
+      <w:r>
+        <w:rPr>
+          <w:rStyle w:val="VerbatimChar"/>
+        </w:rPr>
+        <w:t xml:space="preserve">3    11050061  ...  MULTIPOLYGON (((1901544.254 537296.043, 190161...</w:t>
+      </w:r>
+      <w:r>
+        <w:br/>
+      </w:r>
+      <w:r>
+        <w:rPr>
+          <w:rStyle w:val="VerbatimChar"/>
+        </w:rPr>
+        <w:t xml:space="preserve">4    11050062  ...  MULTIPOLYGON (((1932677.078 512746.246, 193263...</w:t>
       </w:r>
       <w:r>
         <w:br/>
@@ -40200,43 +40167,43 @@
         <w:rPr>
           <w:rStyle w:val="VerbatimChar"/>
         </w:rPr>
-        <w:t xml:space="preserve">580  75050360  ...  MULTIPOLYGON (((1967942.928 639523.392, 196793...</w:t>
-      </w:r>
-      <w:r>
-        <w:br/>
-      </w:r>
-      <w:r>
-        <w:rPr>
-          <w:rStyle w:val="VerbatimChar"/>
-        </w:rPr>
-        <w:t xml:space="preserve">581  75050361  ...  MULTIPOLYGON (((1942618.133 631129.68, 1942312...</w:t>
-      </w:r>
-      <w:r>
-        <w:br/>
-      </w:r>
-      <w:r>
-        <w:rPr>
-          <w:rStyle w:val="VerbatimChar"/>
-        </w:rPr>
-        <w:t xml:space="preserve">582  75050362  ...  MULTIPOLYGON (((1985475.577 652643.249, 198567...</w:t>
-      </w:r>
-      <w:r>
-        <w:br/>
-      </w:r>
-      <w:r>
-        <w:rPr>
-          <w:rStyle w:val="VerbatimChar"/>
-        </w:rPr>
-        <w:t xml:space="preserve">583  75050366  ...  MULTIPOLYGON (((2047618.073 635211.818, 204760...</w:t>
-      </w:r>
-      <w:r>
-        <w:br/>
-      </w:r>
-      <w:r>
-        <w:rPr>
-          <w:rStyle w:val="VerbatimChar"/>
-        </w:rPr>
-        <w:t xml:space="preserve">584  75050373  ...  MULTIPOLYGON (((2053533.596 627788.863, 205352...</w:t>
+        <w:t xml:space="preserve">580   9050125  ...  MULTIPOLYGON (((1968427.616 539621.663, 196834...</w:t>
+      </w:r>
+      <w:r>
+        <w:br/>
+      </w:r>
+      <w:r>
+        <w:rPr>
+          <w:rStyle w:val="VerbatimChar"/>
+        </w:rPr>
+        <w:t xml:space="preserve">581   9050126  ...  MULTIPOLYGON (((1961524.044 543029.131, 196150...</w:t>
+      </w:r>
+      <w:r>
+        <w:br/>
+      </w:r>
+      <w:r>
+        <w:rPr>
+          <w:rStyle w:val="VerbatimChar"/>
+        </w:rPr>
+        <w:t xml:space="preserve">582   9050128  ...  MULTIPOLYGON (((1994408.254 547077.578, 199440...</w:t>
+      </w:r>
+      <w:r>
+        <w:br/>
+      </w:r>
+      <w:r>
+        <w:rPr>
+          <w:rStyle w:val="VerbatimChar"/>
+        </w:rPr>
+        <w:t xml:space="preserve">583   9050130  ...  MULTIPOLYGON (((2046194.08 478862.054, 2046134...</w:t>
+      </w:r>
+      <w:r>
+        <w:br/>
+      </w:r>
+      <w:r>
+        <w:rPr>
+          <w:rStyle w:val="VerbatimChar"/>
+        </w:rPr>
+        <w:t xml:space="preserve">584   9050132  ...  MULTIPOLYGON (((2012593.472 500179.47, 2013190...</w:t>
       </w:r>
       <w:r>
         <w:br/>

</xml_diff>